<commit_message>
rapport final et version pdf
</commit_message>
<xml_diff>
--- a/TP2/rapport_LOG2810_TP2.docx
+++ b/TP2/rapport_LOG2810_TP2.docx
@@ -1,813 +1,13 @@
 
 <file path=word/document.xml><?xml version="1.0" encoding="utf-8"?>
-<w:document xmlns:wpc="http://schemas.microsoft.com/office/word/2010/wordprocessingCanvas" xmlns:cx="http://schemas.microsoft.com/office/drawing/2014/chartex" xmlns:cx1="http://schemas.microsoft.com/office/drawing/2015/9/8/chartex" xmlns:cx2="http://schemas.microsoft.com/office/drawing/2015/10/21/chartex" xmlns:cx3="http://schemas.microsoft.com/office/drawing/2016/5/9/chartex" xmlns:cx4="http://schemas.microsoft.com/office/drawing/2016/5/10/chartex" xmlns:cx5="http://schemas.microsoft.com/office/drawing/2016/5/11/chartex" xmlns:mc="http://schemas.openxmlformats.org/markup-compatibility/2006" xmlns:o="urn:schemas-microsoft-com:office:office" xmlns:r="http://schemas.openxmlformats.org/officeDocument/2006/relationships" xmlns:m="http://schemas.openxmlformats.org/officeDocument/2006/math" xmlns:v="urn:schemas-microsoft-com:vml" xmlns:wp14="http://schemas.microsoft.com/office/word/2010/wordprocessingDrawing" xmlns:wp="http://schemas.openxmlformats.org/drawingml/2006/wordprocessingDrawing" xmlns:w10="urn:schemas-microsoft-com:office:word" xmlns:w="http://schemas.openxmlformats.org/wordprocessingml/2006/main" xmlns:w14="http://schemas.microsoft.com/office/word/2010/wordml" xmlns:w15="http://schemas.microsoft.com/office/word/2012/wordml" xmlns:w16se="http://schemas.microsoft.com/office/word/2015/wordml/symex" xmlns:wpg="http://schemas.microsoft.com/office/word/2010/wordprocessingGroup" xmlns:wpi="http://schemas.microsoft.com/office/word/2010/wordprocessingInk" xmlns:wne="http://schemas.microsoft.com/office/word/2006/wordml" xmlns:wps="http://schemas.microsoft.com/office/word/2010/wordprocessingShape" mc:Ignorable="w14 w15 w16se wp14">
+<w:document xmlns:wpc="http://schemas.microsoft.com/office/word/2010/wordprocessingCanvas" xmlns:mo="http://schemas.microsoft.com/office/mac/office/2008/main" xmlns:mc="http://schemas.openxmlformats.org/markup-compatibility/2006" xmlns:mv="urn:schemas-microsoft-com:mac:vml" xmlns:o="urn:schemas-microsoft-com:office:office" xmlns:r="http://schemas.openxmlformats.org/officeDocument/2006/relationships" xmlns:m="http://schemas.openxmlformats.org/officeDocument/2006/math" xmlns:v="urn:schemas-microsoft-com:vml" xmlns:wp14="http://schemas.microsoft.com/office/word/2010/wordprocessingDrawing" xmlns:wp="http://schemas.openxmlformats.org/drawingml/2006/wordprocessingDrawing" xmlns:w10="urn:schemas-microsoft-com:office:word" xmlns:w="http://schemas.openxmlformats.org/wordprocessingml/2006/main" xmlns:w14="http://schemas.microsoft.com/office/word/2010/wordml" xmlns:w15="http://schemas.microsoft.com/office/word/2012/wordml" xmlns:wpg="http://schemas.microsoft.com/office/word/2010/wordprocessingGroup" xmlns:wpi="http://schemas.microsoft.com/office/word/2010/wordprocessingInk" xmlns:wne="http://schemas.microsoft.com/office/word/2006/wordml" xmlns:wps="http://schemas.microsoft.com/office/word/2010/wordprocessingShape" mc:Ignorable="w14 w15 wp14">
   <w:body>
     <w:p>
       <w:pPr>
-        <w:pStyle w:val="Titre1"/>
-        <w:rPr>
-          <w:lang w:val="fr-CA"/>
-        </w:rPr>
-      </w:pPr>
-      <w:r>
-        <w:rPr>
-          <w:lang w:val="fr-CA"/>
-        </w:rPr>
-        <w:t>Consignes de l’énoncé</w:t>
-      </w:r>
-      <w:r>
-        <w:rPr>
-          <w:lang w:val="fr-CA"/>
-        </w:rPr>
-        <w:t xml:space="preserve"> du TP2</w:t>
-      </w:r>
-    </w:p>
-    <w:p>
-      <w:pPr>
-        <w:widowControl w:val="0"/>
-        <w:autoSpaceDE w:val="0"/>
-        <w:autoSpaceDN w:val="0"/>
-        <w:adjustRightInd w:val="0"/>
-        <w:spacing w:after="240" w:line="300" w:lineRule="atLeast"/>
-        <w:rPr>
-          <w:rFonts w:ascii="Times" w:hAnsi="Times" w:cs="Times"/>
-          <w:color w:val="000000"/>
-          <w:lang w:val="fr-CA"/>
-        </w:rPr>
-      </w:pPr>
-      <w:r>
-        <w:rPr>
-          <w:rFonts w:ascii="Times" w:hAnsi="Times" w:cs="Times"/>
-          <w:color w:val="000000"/>
-          <w:sz w:val="26"/>
-          <w:szCs w:val="26"/>
-          <w:lang w:val="fr-CA"/>
-        </w:rPr>
-        <w:t>Un rapport de laboratoire r ́</w:t>
-      </w:r>
-      <w:proofErr w:type="spellStart"/>
-      <w:r>
-        <w:rPr>
-          <w:rFonts w:ascii="Times" w:hAnsi="Times" w:cs="Times"/>
-          <w:color w:val="000000"/>
-          <w:sz w:val="26"/>
-          <w:szCs w:val="26"/>
-          <w:lang w:val="fr-CA"/>
-        </w:rPr>
-        <w:t>edig</w:t>
-      </w:r>
-      <w:proofErr w:type="spellEnd"/>
-      <w:r>
-        <w:rPr>
-          <w:rFonts w:ascii="Times" w:hAnsi="Times" w:cs="Times"/>
-          <w:color w:val="000000"/>
-          <w:sz w:val="26"/>
-          <w:szCs w:val="26"/>
-          <w:lang w:val="fr-CA"/>
-        </w:rPr>
-        <w:t xml:space="preserve"> ́e avec soin est requis `a la soumission (format .</w:t>
-      </w:r>
-      <w:proofErr w:type="spellStart"/>
-      <w:r>
-        <w:rPr>
-          <w:rFonts w:ascii="Times" w:hAnsi="Times" w:cs="Times"/>
-          <w:color w:val="000000"/>
-          <w:sz w:val="26"/>
-          <w:szCs w:val="26"/>
-          <w:lang w:val="fr-CA"/>
-        </w:rPr>
-        <w:t>pdf</w:t>
-      </w:r>
-      <w:proofErr w:type="spellEnd"/>
-      <w:r>
-        <w:rPr>
-          <w:rFonts w:ascii="Times" w:hAnsi="Times" w:cs="Times"/>
-          <w:color w:val="000000"/>
-          <w:sz w:val="26"/>
-          <w:szCs w:val="26"/>
-          <w:lang w:val="fr-CA"/>
-        </w:rPr>
-        <w:t xml:space="preserve">, maximum 8 pages). Sinon, votre travail ne sera pas </w:t>
-      </w:r>
-      <w:proofErr w:type="spellStart"/>
-      <w:r>
-        <w:rPr>
-          <w:rFonts w:ascii="Times" w:hAnsi="Times" w:cs="Times"/>
-          <w:color w:val="000000"/>
-          <w:sz w:val="26"/>
-          <w:szCs w:val="26"/>
-          <w:lang w:val="fr-CA"/>
-        </w:rPr>
-        <w:t>corrig</w:t>
-      </w:r>
-      <w:proofErr w:type="spellEnd"/>
-      <w:r>
-        <w:rPr>
-          <w:rFonts w:ascii="Times" w:hAnsi="Times" w:cs="Times"/>
-          <w:color w:val="000000"/>
-          <w:sz w:val="26"/>
-          <w:szCs w:val="26"/>
-          <w:lang w:val="fr-CA"/>
-        </w:rPr>
-        <w:t xml:space="preserve"> ́e (aussi bien le code source que l’ex ́</w:t>
-      </w:r>
-      <w:proofErr w:type="spellStart"/>
-      <w:r>
-        <w:rPr>
-          <w:rFonts w:ascii="Times" w:hAnsi="Times" w:cs="Times"/>
-          <w:color w:val="000000"/>
-          <w:sz w:val="26"/>
-          <w:szCs w:val="26"/>
-          <w:lang w:val="fr-CA"/>
-        </w:rPr>
-        <w:t>ecutable</w:t>
-      </w:r>
-      <w:proofErr w:type="spellEnd"/>
-      <w:r>
-        <w:rPr>
-          <w:rFonts w:ascii="Times" w:hAnsi="Times" w:cs="Times"/>
-          <w:color w:val="000000"/>
-          <w:sz w:val="26"/>
-          <w:szCs w:val="26"/>
-          <w:lang w:val="fr-CA"/>
-        </w:rPr>
-        <w:t>). Le rapport doit obligatoirement inclure les ́el ́</w:t>
-      </w:r>
-      <w:proofErr w:type="spellStart"/>
-      <w:r>
-        <w:rPr>
-          <w:rFonts w:ascii="Times" w:hAnsi="Times" w:cs="Times"/>
-          <w:color w:val="000000"/>
-          <w:sz w:val="26"/>
-          <w:szCs w:val="26"/>
-          <w:lang w:val="fr-CA"/>
-        </w:rPr>
-        <w:t>ements</w:t>
-      </w:r>
-      <w:proofErr w:type="spellEnd"/>
-      <w:r>
-        <w:rPr>
-          <w:rFonts w:ascii="Times" w:hAnsi="Times" w:cs="Times"/>
-          <w:color w:val="000000"/>
-          <w:sz w:val="26"/>
-          <w:szCs w:val="26"/>
-          <w:lang w:val="fr-CA"/>
-        </w:rPr>
-        <w:t xml:space="preserve"> ou sections suivantes : </w:t>
-      </w:r>
-    </w:p>
-    <w:p>
-      <w:pPr>
-        <w:widowControl w:val="0"/>
-        <w:numPr>
-          <w:ilvl w:val="0"/>
-          <w:numId w:val="1"/>
-        </w:numPr>
-        <w:tabs>
-          <w:tab w:val="left" w:pos="220"/>
-          <w:tab w:val="left" w:pos="720"/>
-        </w:tabs>
-        <w:autoSpaceDE w:val="0"/>
-        <w:autoSpaceDN w:val="0"/>
-        <w:adjustRightInd w:val="0"/>
-        <w:spacing w:after="266" w:line="300" w:lineRule="atLeast"/>
-        <w:ind w:hanging="720"/>
-        <w:rPr>
-          <w:rFonts w:ascii="Times" w:hAnsi="Times" w:cs="Times"/>
-          <w:color w:val="000000"/>
-          <w:sz w:val="26"/>
-          <w:szCs w:val="26"/>
-          <w:lang w:val="fr-CA"/>
-        </w:rPr>
-      </w:pPr>
-      <w:r>
-        <w:rPr>
-          <w:rFonts w:ascii="Times" w:hAnsi="Times" w:cs="Times"/>
-          <w:color w:val="000000"/>
-          <w:sz w:val="26"/>
-          <w:szCs w:val="26"/>
-          <w:lang w:val="fr-CA"/>
-        </w:rPr>
-        <w:t xml:space="preserve">Page </w:t>
-      </w:r>
-      <w:proofErr w:type="spellStart"/>
-      <w:r>
-        <w:rPr>
-          <w:rFonts w:ascii="Times" w:hAnsi="Times" w:cs="Times"/>
-          <w:color w:val="000000"/>
-          <w:sz w:val="26"/>
-          <w:szCs w:val="26"/>
-          <w:lang w:val="fr-CA"/>
-        </w:rPr>
-        <w:t>pr</w:t>
-      </w:r>
-      <w:proofErr w:type="spellEnd"/>
-      <w:r>
-        <w:rPr>
-          <w:rFonts w:ascii="Times" w:hAnsi="Times" w:cs="Times"/>
-          <w:color w:val="000000"/>
-          <w:sz w:val="26"/>
-          <w:szCs w:val="26"/>
-          <w:lang w:val="fr-CA"/>
-        </w:rPr>
-        <w:t xml:space="preserve"> ́</w:t>
-      </w:r>
-      <w:proofErr w:type="spellStart"/>
-      <w:r>
-        <w:rPr>
-          <w:rFonts w:ascii="Times" w:hAnsi="Times" w:cs="Times"/>
-          <w:color w:val="000000"/>
-          <w:sz w:val="26"/>
-          <w:szCs w:val="26"/>
-          <w:lang w:val="fr-CA"/>
-        </w:rPr>
-        <w:t>esentation</w:t>
-      </w:r>
-      <w:proofErr w:type="spellEnd"/>
-      <w:r>
-        <w:rPr>
-          <w:rFonts w:ascii="Times" w:hAnsi="Times" w:cs="Times"/>
-          <w:color w:val="000000"/>
-          <w:sz w:val="26"/>
-          <w:szCs w:val="26"/>
-          <w:lang w:val="fr-CA"/>
-        </w:rPr>
-        <w:t xml:space="preserve"> : elle doit contenir le </w:t>
-      </w:r>
-      <w:proofErr w:type="spellStart"/>
-      <w:r>
-        <w:rPr>
-          <w:rFonts w:ascii="Times" w:hAnsi="Times" w:cs="Times"/>
-          <w:color w:val="000000"/>
-          <w:sz w:val="26"/>
-          <w:szCs w:val="26"/>
-          <w:lang w:val="fr-CA"/>
-        </w:rPr>
-        <w:t>libell</w:t>
-      </w:r>
-      <w:proofErr w:type="spellEnd"/>
-      <w:r>
-        <w:rPr>
-          <w:rFonts w:ascii="Times" w:hAnsi="Times" w:cs="Times"/>
-          <w:color w:val="000000"/>
-          <w:sz w:val="26"/>
-          <w:szCs w:val="26"/>
-          <w:lang w:val="fr-CA"/>
-        </w:rPr>
-        <w:t xml:space="preserve"> ́e du cours, le </w:t>
-      </w:r>
-      <w:proofErr w:type="spellStart"/>
-      <w:r>
-        <w:rPr>
-          <w:rFonts w:ascii="Times" w:hAnsi="Times" w:cs="Times"/>
-          <w:color w:val="000000"/>
-          <w:sz w:val="26"/>
-          <w:szCs w:val="26"/>
-          <w:lang w:val="fr-CA"/>
-        </w:rPr>
-        <w:t>num</w:t>
-      </w:r>
-      <w:proofErr w:type="spellEnd"/>
-      <w:r>
-        <w:rPr>
-          <w:rFonts w:ascii="Times" w:hAnsi="Times" w:cs="Times"/>
-          <w:color w:val="000000"/>
-          <w:sz w:val="26"/>
-          <w:szCs w:val="26"/>
-          <w:lang w:val="fr-CA"/>
-        </w:rPr>
-        <w:t xml:space="preserve"> ́</w:t>
-      </w:r>
-      <w:proofErr w:type="spellStart"/>
-      <w:r>
-        <w:rPr>
-          <w:rFonts w:ascii="Times" w:hAnsi="Times" w:cs="Times"/>
-          <w:color w:val="000000"/>
-          <w:sz w:val="26"/>
-          <w:szCs w:val="26"/>
-          <w:lang w:val="fr-CA"/>
-        </w:rPr>
-        <w:t>ero</w:t>
-      </w:r>
-      <w:proofErr w:type="spellEnd"/>
-      <w:r>
-        <w:rPr>
-          <w:rFonts w:ascii="Times" w:hAnsi="Times" w:cs="Times"/>
-          <w:color w:val="000000"/>
-          <w:sz w:val="26"/>
-          <w:szCs w:val="26"/>
-          <w:lang w:val="fr-CA"/>
-        </w:rPr>
-        <w:t xml:space="preserve"> et l’identification du TP, la date de remise, les matricules et noms des membres de l’ ́</w:t>
-      </w:r>
-      <w:proofErr w:type="spellStart"/>
-      <w:r>
-        <w:rPr>
-          <w:rFonts w:ascii="Times" w:hAnsi="Times" w:cs="Times"/>
-          <w:color w:val="000000"/>
-          <w:sz w:val="26"/>
-          <w:szCs w:val="26"/>
-          <w:lang w:val="fr-CA"/>
-        </w:rPr>
-        <w:t>equipe</w:t>
-      </w:r>
-      <w:proofErr w:type="spellEnd"/>
-      <w:r>
-        <w:rPr>
-          <w:rFonts w:ascii="Times" w:hAnsi="Times" w:cs="Times"/>
-          <w:color w:val="000000"/>
-          <w:sz w:val="26"/>
-          <w:szCs w:val="26"/>
-          <w:lang w:val="fr-CA"/>
-        </w:rPr>
-        <w:t xml:space="preserve">. Vous pouvez </w:t>
-      </w:r>
-      <w:proofErr w:type="spellStart"/>
-      <w:r>
-        <w:rPr>
-          <w:rFonts w:ascii="Times" w:hAnsi="Times" w:cs="Times"/>
-          <w:color w:val="000000"/>
-          <w:sz w:val="26"/>
-          <w:szCs w:val="26"/>
-          <w:lang w:val="fr-CA"/>
-        </w:rPr>
-        <w:t>compl</w:t>
-      </w:r>
-      <w:proofErr w:type="spellEnd"/>
-      <w:r>
-        <w:rPr>
-          <w:rFonts w:ascii="Times" w:hAnsi="Times" w:cs="Times"/>
-          <w:color w:val="000000"/>
-          <w:sz w:val="26"/>
-          <w:szCs w:val="26"/>
-          <w:lang w:val="fr-CA"/>
-        </w:rPr>
-        <w:t xml:space="preserve"> ́</w:t>
-      </w:r>
-      <w:proofErr w:type="spellStart"/>
-      <w:r>
-        <w:rPr>
-          <w:rFonts w:ascii="Times" w:hAnsi="Times" w:cs="Times"/>
-          <w:color w:val="000000"/>
-          <w:sz w:val="26"/>
-          <w:szCs w:val="26"/>
-          <w:lang w:val="fr-CA"/>
-        </w:rPr>
-        <w:t>eter</w:t>
-      </w:r>
-      <w:proofErr w:type="spellEnd"/>
-      <w:r>
-        <w:rPr>
-          <w:rFonts w:ascii="Times" w:hAnsi="Times" w:cs="Times"/>
-          <w:color w:val="000000"/>
-          <w:sz w:val="26"/>
-          <w:szCs w:val="26"/>
-          <w:lang w:val="fr-CA"/>
-        </w:rPr>
-        <w:t xml:space="preserve"> la page </w:t>
-      </w:r>
-      <w:proofErr w:type="spellStart"/>
-      <w:r>
-        <w:rPr>
-          <w:rFonts w:ascii="Times" w:hAnsi="Times" w:cs="Times"/>
-          <w:color w:val="000000"/>
-          <w:sz w:val="26"/>
-          <w:szCs w:val="26"/>
-          <w:lang w:val="fr-CA"/>
-        </w:rPr>
-        <w:t>pr</w:t>
-      </w:r>
-      <w:proofErr w:type="spellEnd"/>
-      <w:r>
-        <w:rPr>
-          <w:rFonts w:ascii="Times" w:hAnsi="Times" w:cs="Times"/>
-          <w:color w:val="000000"/>
-          <w:sz w:val="26"/>
-          <w:szCs w:val="26"/>
-          <w:lang w:val="fr-CA"/>
-        </w:rPr>
-        <w:t xml:space="preserve"> ́</w:t>
-      </w:r>
-      <w:proofErr w:type="spellStart"/>
-      <w:r>
-        <w:rPr>
-          <w:rFonts w:ascii="Times" w:hAnsi="Times" w:cs="Times"/>
-          <w:color w:val="000000"/>
-          <w:sz w:val="26"/>
-          <w:szCs w:val="26"/>
-          <w:lang w:val="fr-CA"/>
-        </w:rPr>
-        <w:t>esentation</w:t>
-      </w:r>
-      <w:proofErr w:type="spellEnd"/>
-      <w:r>
-        <w:rPr>
-          <w:rFonts w:ascii="Times" w:hAnsi="Times" w:cs="Times"/>
-          <w:color w:val="000000"/>
-          <w:sz w:val="26"/>
-          <w:szCs w:val="26"/>
-          <w:lang w:val="fr-CA"/>
-        </w:rPr>
-        <w:t xml:space="preserve"> qui vous est fournie. </w:t>
-      </w:r>
-      <w:r>
-        <w:rPr>
-          <w:rFonts w:ascii="MS Mincho" w:eastAsia="MS Mincho" w:hAnsi="MS Mincho" w:cs="MS Mincho"/>
-          <w:color w:val="000000"/>
-          <w:sz w:val="26"/>
-          <w:szCs w:val="26"/>
-          <w:lang w:val="fr-CA"/>
-        </w:rPr>
-        <w:t> -</w:t>
-      </w:r>
-    </w:p>
-    <w:p>
-      <w:pPr>
-        <w:widowControl w:val="0"/>
-        <w:numPr>
-          <w:ilvl w:val="0"/>
-          <w:numId w:val="1"/>
-        </w:numPr>
-        <w:tabs>
-          <w:tab w:val="left" w:pos="220"/>
-          <w:tab w:val="left" w:pos="720"/>
-        </w:tabs>
-        <w:autoSpaceDE w:val="0"/>
-        <w:autoSpaceDN w:val="0"/>
-        <w:adjustRightInd w:val="0"/>
-        <w:spacing w:after="266" w:line="300" w:lineRule="atLeast"/>
-        <w:ind w:hanging="720"/>
-        <w:rPr>
-          <w:rFonts w:ascii="Times" w:hAnsi="Times" w:cs="Times"/>
-          <w:color w:val="000000"/>
-          <w:sz w:val="26"/>
-          <w:szCs w:val="26"/>
-          <w:lang w:val="fr-CA"/>
-        </w:rPr>
-      </w:pPr>
-      <w:r>
-        <w:rPr>
-          <w:rFonts w:ascii="Times" w:hAnsi="Times" w:cs="Times"/>
-          <w:color w:val="000000"/>
-          <w:sz w:val="26"/>
-          <w:szCs w:val="26"/>
-          <w:lang w:val="fr-CA"/>
-        </w:rPr>
-        <w:t>Introduction avec vos propres mots pour mettre en ́</w:t>
-      </w:r>
-      <w:proofErr w:type="spellStart"/>
-      <w:r>
-        <w:rPr>
-          <w:rFonts w:ascii="Times" w:hAnsi="Times" w:cs="Times"/>
-          <w:color w:val="000000"/>
-          <w:sz w:val="26"/>
-          <w:szCs w:val="26"/>
-          <w:lang w:val="fr-CA"/>
-        </w:rPr>
-        <w:t>evidence</w:t>
-      </w:r>
-      <w:proofErr w:type="spellEnd"/>
-      <w:r>
-        <w:rPr>
-          <w:rFonts w:ascii="Times" w:hAnsi="Times" w:cs="Times"/>
-          <w:color w:val="000000"/>
-          <w:sz w:val="26"/>
-          <w:szCs w:val="26"/>
-          <w:lang w:val="fr-CA"/>
-        </w:rPr>
-        <w:t xml:space="preserve"> le contexte et les objectifs du TP. </w:t>
-      </w:r>
-      <w:r>
-        <w:rPr>
-          <w:rFonts w:ascii="MS Mincho" w:eastAsia="MS Mincho" w:hAnsi="MS Mincho" w:cs="MS Mincho"/>
-          <w:color w:val="000000"/>
-          <w:sz w:val="26"/>
-          <w:szCs w:val="26"/>
-          <w:lang w:val="fr-CA"/>
-        </w:rPr>
-        <w:t> -</w:t>
-      </w:r>
-    </w:p>
-    <w:p>
-      <w:pPr>
-        <w:widowControl w:val="0"/>
-        <w:numPr>
-          <w:ilvl w:val="0"/>
-          <w:numId w:val="1"/>
-        </w:numPr>
-        <w:tabs>
-          <w:tab w:val="left" w:pos="220"/>
-          <w:tab w:val="left" w:pos="720"/>
-        </w:tabs>
-        <w:autoSpaceDE w:val="0"/>
-        <w:autoSpaceDN w:val="0"/>
-        <w:adjustRightInd w:val="0"/>
-        <w:spacing w:after="266" w:line="300" w:lineRule="atLeast"/>
-        <w:ind w:hanging="720"/>
-        <w:rPr>
-          <w:rFonts w:ascii="Times" w:hAnsi="Times" w:cs="Times"/>
-          <w:color w:val="000000"/>
-          <w:sz w:val="26"/>
-          <w:szCs w:val="26"/>
-          <w:lang w:val="fr-CA"/>
-        </w:rPr>
-      </w:pPr>
-      <w:r>
-        <w:rPr>
-          <w:rFonts w:ascii="Times" w:hAnsi="Times" w:cs="Times"/>
-          <w:color w:val="000000"/>
-          <w:sz w:val="26"/>
-          <w:szCs w:val="26"/>
-          <w:lang w:val="fr-CA"/>
-        </w:rPr>
-        <w:t>Pr ́</w:t>
-      </w:r>
-      <w:proofErr w:type="spellStart"/>
-      <w:r>
-        <w:rPr>
-          <w:rFonts w:ascii="Times" w:hAnsi="Times" w:cs="Times"/>
-          <w:color w:val="000000"/>
-          <w:sz w:val="26"/>
-          <w:szCs w:val="26"/>
-          <w:lang w:val="fr-CA"/>
-        </w:rPr>
-        <w:t>esentation</w:t>
-      </w:r>
-      <w:proofErr w:type="spellEnd"/>
-      <w:r>
-        <w:rPr>
-          <w:rFonts w:ascii="Times" w:hAnsi="Times" w:cs="Times"/>
-          <w:color w:val="000000"/>
-          <w:sz w:val="26"/>
-          <w:szCs w:val="26"/>
-          <w:lang w:val="fr-CA"/>
-        </w:rPr>
-        <w:t xml:space="preserve"> de vos travaux : une explication de votre solution. </w:t>
-      </w:r>
-      <w:r>
-        <w:rPr>
-          <w:rFonts w:ascii="MS Mincho" w:eastAsia="MS Mincho" w:hAnsi="MS Mincho" w:cs="MS Mincho"/>
-          <w:color w:val="000000"/>
-          <w:sz w:val="26"/>
-          <w:szCs w:val="26"/>
-          <w:lang w:val="fr-CA"/>
-        </w:rPr>
-        <w:t> -</w:t>
-      </w:r>
-    </w:p>
-    <w:p>
-      <w:pPr>
-        <w:widowControl w:val="0"/>
-        <w:numPr>
-          <w:ilvl w:val="0"/>
-          <w:numId w:val="1"/>
-        </w:numPr>
-        <w:tabs>
-          <w:tab w:val="left" w:pos="220"/>
-          <w:tab w:val="left" w:pos="720"/>
-        </w:tabs>
-        <w:autoSpaceDE w:val="0"/>
-        <w:autoSpaceDN w:val="0"/>
-        <w:adjustRightInd w:val="0"/>
-        <w:spacing w:after="266" w:line="300" w:lineRule="atLeast"/>
-        <w:ind w:hanging="720"/>
-        <w:rPr>
-          <w:rFonts w:ascii="Times" w:hAnsi="Times" w:cs="Times"/>
-          <w:color w:val="000000"/>
-          <w:sz w:val="26"/>
-          <w:szCs w:val="26"/>
-          <w:lang w:val="fr-CA"/>
-        </w:rPr>
-      </w:pPr>
-      <w:proofErr w:type="spellStart"/>
-      <w:r>
-        <w:rPr>
-          <w:rFonts w:ascii="Times" w:hAnsi="Times" w:cs="Times"/>
-          <w:color w:val="000000"/>
-          <w:sz w:val="26"/>
-          <w:szCs w:val="26"/>
-          <w:lang w:val="fr-CA"/>
-        </w:rPr>
-        <w:t>Difficult</w:t>
-      </w:r>
-      <w:proofErr w:type="spellEnd"/>
-      <w:r>
-        <w:rPr>
-          <w:rFonts w:ascii="Times" w:hAnsi="Times" w:cs="Times"/>
-          <w:color w:val="000000"/>
-          <w:sz w:val="26"/>
-          <w:szCs w:val="26"/>
-          <w:lang w:val="fr-CA"/>
-        </w:rPr>
-        <w:t xml:space="preserve"> ́es </w:t>
-      </w:r>
-      <w:proofErr w:type="spellStart"/>
-      <w:r>
-        <w:rPr>
-          <w:rFonts w:ascii="Times" w:hAnsi="Times" w:cs="Times"/>
-          <w:color w:val="000000"/>
-          <w:sz w:val="26"/>
-          <w:szCs w:val="26"/>
-          <w:lang w:val="fr-CA"/>
-        </w:rPr>
-        <w:t>rencontr</w:t>
-      </w:r>
-      <w:proofErr w:type="spellEnd"/>
-      <w:r>
-        <w:rPr>
-          <w:rFonts w:ascii="Times" w:hAnsi="Times" w:cs="Times"/>
-          <w:color w:val="000000"/>
-          <w:sz w:val="26"/>
-          <w:szCs w:val="26"/>
-          <w:lang w:val="fr-CA"/>
-        </w:rPr>
-        <w:t xml:space="preserve"> ́</w:t>
-      </w:r>
-      <w:proofErr w:type="spellStart"/>
-      <w:r>
-        <w:rPr>
-          <w:rFonts w:ascii="Times" w:hAnsi="Times" w:cs="Times"/>
-          <w:color w:val="000000"/>
-          <w:sz w:val="26"/>
-          <w:szCs w:val="26"/>
-          <w:lang w:val="fr-CA"/>
-        </w:rPr>
-        <w:t>ees</w:t>
-      </w:r>
-      <w:proofErr w:type="spellEnd"/>
-      <w:r>
-        <w:rPr>
-          <w:rFonts w:ascii="Times" w:hAnsi="Times" w:cs="Times"/>
-          <w:color w:val="000000"/>
-          <w:sz w:val="26"/>
-          <w:szCs w:val="26"/>
-          <w:lang w:val="fr-CA"/>
-        </w:rPr>
-        <w:t xml:space="preserve"> lors de l’ ́</w:t>
-      </w:r>
-      <w:proofErr w:type="spellStart"/>
-      <w:r>
-        <w:rPr>
-          <w:rFonts w:ascii="Times" w:hAnsi="Times" w:cs="Times"/>
-          <w:color w:val="000000"/>
-          <w:sz w:val="26"/>
-          <w:szCs w:val="26"/>
-          <w:lang w:val="fr-CA"/>
-        </w:rPr>
-        <w:t>elaboration</w:t>
-      </w:r>
-      <w:proofErr w:type="spellEnd"/>
-      <w:r>
-        <w:rPr>
-          <w:rFonts w:ascii="Times" w:hAnsi="Times" w:cs="Times"/>
-          <w:color w:val="000000"/>
-          <w:sz w:val="26"/>
-          <w:szCs w:val="26"/>
-          <w:lang w:val="fr-CA"/>
-        </w:rPr>
-        <w:t xml:space="preserve"> du TP et les ́</w:t>
-      </w:r>
-      <w:proofErr w:type="spellStart"/>
-      <w:r>
-        <w:rPr>
-          <w:rFonts w:ascii="Times" w:hAnsi="Times" w:cs="Times"/>
-          <w:color w:val="000000"/>
-          <w:sz w:val="26"/>
-          <w:szCs w:val="26"/>
-          <w:lang w:val="fr-CA"/>
-        </w:rPr>
-        <w:t>eventuelles</w:t>
-      </w:r>
-      <w:proofErr w:type="spellEnd"/>
-      <w:r>
-        <w:rPr>
-          <w:rFonts w:ascii="Times" w:hAnsi="Times" w:cs="Times"/>
-          <w:color w:val="000000"/>
-          <w:sz w:val="26"/>
-          <w:szCs w:val="26"/>
-          <w:lang w:val="fr-CA"/>
-        </w:rPr>
-        <w:t xml:space="preserve"> solutions apport ́</w:t>
-      </w:r>
-      <w:proofErr w:type="spellStart"/>
-      <w:r>
-        <w:rPr>
-          <w:rFonts w:ascii="Times" w:hAnsi="Times" w:cs="Times"/>
-          <w:color w:val="000000"/>
-          <w:sz w:val="26"/>
-          <w:szCs w:val="26"/>
-          <w:lang w:val="fr-CA"/>
-        </w:rPr>
-        <w:t>ees</w:t>
-      </w:r>
-      <w:proofErr w:type="spellEnd"/>
-      <w:r>
-        <w:rPr>
-          <w:rFonts w:ascii="Times" w:hAnsi="Times" w:cs="Times"/>
-          <w:color w:val="000000"/>
-          <w:sz w:val="26"/>
-          <w:szCs w:val="26"/>
-          <w:lang w:val="fr-CA"/>
-        </w:rPr>
-        <w:t xml:space="preserve">. </w:t>
-      </w:r>
-      <w:r>
-        <w:rPr>
-          <w:rFonts w:ascii="MS Mincho" w:eastAsia="MS Mincho" w:hAnsi="MS Mincho" w:cs="MS Mincho"/>
-          <w:color w:val="000000"/>
-          <w:sz w:val="26"/>
-          <w:szCs w:val="26"/>
-          <w:lang w:val="fr-CA"/>
-        </w:rPr>
-        <w:t> -</w:t>
-      </w:r>
-    </w:p>
-    <w:p>
-      <w:pPr>
-        <w:widowControl w:val="0"/>
-        <w:numPr>
-          <w:ilvl w:val="0"/>
-          <w:numId w:val="1"/>
-        </w:numPr>
-        <w:tabs>
-          <w:tab w:val="left" w:pos="220"/>
-          <w:tab w:val="left" w:pos="720"/>
-        </w:tabs>
-        <w:autoSpaceDE w:val="0"/>
-        <w:autoSpaceDN w:val="0"/>
-        <w:adjustRightInd w:val="0"/>
-        <w:spacing w:after="266" w:line="300" w:lineRule="atLeast"/>
-        <w:ind w:hanging="720"/>
-        <w:rPr>
-          <w:rFonts w:ascii="Times" w:hAnsi="Times" w:cs="Times"/>
-          <w:color w:val="000000"/>
-          <w:sz w:val="26"/>
-          <w:szCs w:val="26"/>
-          <w:lang w:val="fr-CA"/>
-        </w:rPr>
-      </w:pPr>
-      <w:r>
-        <w:rPr>
-          <w:rFonts w:ascii="Times" w:hAnsi="Times" w:cs="Times"/>
-          <w:color w:val="000000"/>
-          <w:sz w:val="26"/>
-          <w:szCs w:val="26"/>
-          <w:lang w:val="fr-CA"/>
-        </w:rPr>
-        <w:t xml:space="preserve">Conclusion : expliquez en quoi ce laboratoire vous a ́et ́e utile, ce que vous avez appris, ce que vous voudriez approfondir dans vos projets futurs, etc. </w:t>
-      </w:r>
-      <w:r>
-        <w:rPr>
-          <w:rFonts w:ascii="MS Mincho" w:eastAsia="MS Mincho" w:hAnsi="MS Mincho" w:cs="MS Mincho"/>
-          <w:color w:val="000000"/>
-          <w:sz w:val="26"/>
-          <w:szCs w:val="26"/>
-          <w:lang w:val="fr-CA"/>
-        </w:rPr>
-        <w:t> -</w:t>
-      </w:r>
-    </w:p>
-    <w:p>
-      <w:pPr>
-        <w:widowControl w:val="0"/>
-        <w:autoSpaceDE w:val="0"/>
-        <w:autoSpaceDN w:val="0"/>
-        <w:adjustRightInd w:val="0"/>
-        <w:spacing w:after="240" w:line="300" w:lineRule="atLeast"/>
-        <w:rPr>
-          <w:rFonts w:ascii="Times" w:hAnsi="Times" w:cs="Times"/>
-          <w:color w:val="000000"/>
-          <w:lang w:val="fr-CA"/>
-        </w:rPr>
-      </w:pPr>
-      <w:r>
-        <w:rPr>
-          <w:rFonts w:ascii="Times" w:hAnsi="Times" w:cs="Times"/>
-          <w:color w:val="000000"/>
-          <w:sz w:val="26"/>
-          <w:szCs w:val="26"/>
-          <w:lang w:val="fr-CA"/>
-        </w:rPr>
-        <w:t xml:space="preserve">Notez que vous ne devez pas mettre le code source dans le rapport. </w:t>
-      </w:r>
-    </w:p>
-    <w:p>
-      <w:pPr>
-        <w:rPr>
-          <w:lang w:val="fr-CA"/>
-        </w:rPr>
-      </w:pPr>
-      <w:r>
-        <w:rPr>
-          <w:lang w:val="fr-CA"/>
-        </w:rPr>
-        <w:br w:type="page"/>
-      </w:r>
+        <w:rPr>
+          <w:lang w:val="fr-CA"/>
+        </w:rPr>
+      </w:pPr>
     </w:p>
     <w:tbl>
       <w:tblPr>
@@ -846,9 +46,7 @@
               <w:rPr>
                 <w:rFonts w:ascii="Times New Roman" w:eastAsia="Times New Roman" w:hAnsi="Times New Roman" w:cs="Times New Roman"/>
                 <w:noProof/>
-                <w:lang w:val="fr-CA" w:eastAsia="fr-CA"/>
               </w:rPr>
-              <w:lastRenderedPageBreak/>
               <w:drawing>
                 <wp:inline distT="0" distB="0" distL="19050" distR="6350" wp14:anchorId="15E01C49" wp14:editId="51A9E6B3">
                   <wp:extent cx="1479550" cy="698500"/>
@@ -867,7 +65,7 @@
                           </pic:cNvPicPr>
                         </pic:nvPicPr>
                         <pic:blipFill>
-                          <a:blip r:embed="rId5"/>
+                          <a:blip r:embed="rId7"/>
                           <a:stretch>
                             <a:fillRect/>
                           </a:stretch>
@@ -1079,17 +277,6 @@
         </w:rPr>
         <w:t>Automates et Langages</w:t>
       </w:r>
-    </w:p>
-    <w:p>
-      <w:pPr>
-        <w:spacing w:after="160" w:line="259" w:lineRule="auto"/>
-        <w:rPr>
-          <w:b/>
-          <w:sz w:val="32"/>
-          <w:szCs w:val="32"/>
-          <w:lang w:val="fr-CA"/>
-        </w:rPr>
-      </w:pPr>
     </w:p>
     <w:p>
       <w:pPr>
@@ -1637,7 +824,7 @@
     </w:p>
     <w:p>
       <w:pPr>
-        <w:pStyle w:val="Titre1"/>
+        <w:pStyle w:val="Heading1"/>
         <w:rPr>
           <w:lang w:val="fr-CA"/>
         </w:rPr>
@@ -1652,51 +839,7 @@
     </w:p>
     <w:p>
       <w:pPr>
-        <w:rPr>
-          <w:rFonts w:ascii="Times" w:hAnsi="Times" w:cs="Times"/>
-          <w:b/>
-          <w:color w:val="000000"/>
-          <w:sz w:val="26"/>
-          <w:szCs w:val="26"/>
-          <w:lang w:val="fr-CA"/>
-        </w:rPr>
-      </w:pPr>
-      <w:r>
-        <w:rPr>
-          <w:rFonts w:ascii="Times" w:hAnsi="Times" w:cs="Times"/>
-          <w:b/>
-          <w:color w:val="000000"/>
-          <w:sz w:val="26"/>
-          <w:szCs w:val="26"/>
-          <w:lang w:val="fr-CA"/>
-        </w:rPr>
-        <w:t>Introduction avec vo</w:t>
-      </w:r>
-      <w:r>
-        <w:rPr>
-          <w:rFonts w:ascii="Times" w:hAnsi="Times" w:cs="Times"/>
-          <w:b/>
-          <w:color w:val="000000"/>
-          <w:sz w:val="26"/>
-          <w:szCs w:val="26"/>
-          <w:lang w:val="fr-CA"/>
-        </w:rPr>
-        <w:t>s propres mots pour mettre en é</w:t>
-      </w:r>
-      <w:r>
-        <w:rPr>
-          <w:rFonts w:ascii="Times" w:hAnsi="Times" w:cs="Times"/>
-          <w:b/>
-          <w:color w:val="000000"/>
-          <w:sz w:val="26"/>
-          <w:szCs w:val="26"/>
-          <w:lang w:val="fr-CA"/>
-        </w:rPr>
-        <w:t>vidence le contexte et les objectifs du TP.</w:t>
-      </w:r>
-    </w:p>
-    <w:p>
-      <w:pPr>
+        <w:ind w:firstLine="720"/>
         <w:jc w:val="both"/>
         <w:rPr>
           <w:rFonts w:ascii="Times" w:hAnsi="Times" w:cs="Times"/>
@@ -1858,18 +1001,16 @@
         </w:rPr>
         <w:t xml:space="preserve">afin de rendre l’utilisation du lexique plus rapide et moins </w:t>
       </w:r>
-      <w:proofErr w:type="spellStart"/>
-      <w:r>
-        <w:rPr>
-          <w:rFonts w:ascii="Times" w:hAnsi="Times" w:cs="Times"/>
-          <w:color w:val="000000"/>
-          <w:sz w:val="26"/>
-          <w:szCs w:val="26"/>
-          <w:lang w:val="fr-CA"/>
-        </w:rPr>
-        <w:t>demandante</w:t>
-      </w:r>
-      <w:proofErr w:type="spellEnd"/>
+      <w:r>
+        <w:rPr>
+          <w:rFonts w:ascii="Times" w:hAnsi="Times" w:cs="Times"/>
+          <w:color w:val="000000"/>
+          <w:sz w:val="26"/>
+          <w:szCs w:val="26"/>
+          <w:lang w:val="fr-CA"/>
+        </w:rPr>
+        <w:t>demandant</w:t>
+      </w:r>
       <w:r>
         <w:rPr>
           <w:rFonts w:ascii="Times" w:hAnsi="Times" w:cs="Times"/>
@@ -1955,6 +1096,7 @@
     </w:p>
     <w:p>
       <w:pPr>
+        <w:ind w:firstLine="720"/>
         <w:jc w:val="both"/>
         <w:rPr>
           <w:rFonts w:ascii="Times" w:hAnsi="Times" w:cs="Times"/>
@@ -2118,7 +1260,7 @@
     </w:p>
     <w:p>
       <w:pPr>
-        <w:pStyle w:val="Titre1"/>
+        <w:pStyle w:val="Heading1"/>
         <w:rPr>
           <w:lang w:val="fr-CA"/>
         </w:rPr>
@@ -2198,7 +1340,6 @@
           <w:color w:val="000000"/>
           <w:sz w:val="26"/>
           <w:szCs w:val="26"/>
-          <w:lang w:val="fr-CA" w:eastAsia="fr-CA"/>
         </w:rPr>
         <w:drawing>
           <wp:inline distT="0" distB="0" distL="0" distR="0" wp14:anchorId="45B43047" wp14:editId="2CACEFD8">
@@ -2216,7 +1357,7 @@
                     <pic:cNvPicPr/>
                   </pic:nvPicPr>
                   <pic:blipFill>
-                    <a:blip r:embed="rId6">
+                    <a:blip r:embed="rId8">
                       <a:extLst>
                         <a:ext uri="{28A0092B-C50C-407E-A947-70E740481C1C}">
                           <a14:useLocalDpi xmlns:a14="http://schemas.microsoft.com/office/drawing/2010/main" val="0"/>
@@ -2245,7 +1386,7 @@
     </w:p>
     <w:p>
       <w:pPr>
-        <w:pStyle w:val="Citation"/>
+        <w:pStyle w:val="Quote"/>
         <w:rPr>
           <w:noProof/>
           <w:lang w:val="fr-CA"/>
@@ -2313,7 +1454,7 @@
     </w:p>
     <w:p>
       <w:pPr>
-        <w:pStyle w:val="Paragraphedeliste"/>
+        <w:pStyle w:val="ListParagraph"/>
         <w:numPr>
           <w:ilvl w:val="0"/>
           <w:numId w:val="2"/>
@@ -2401,7 +1542,7 @@
     </w:p>
     <w:p>
       <w:pPr>
-        <w:pStyle w:val="Paragraphedeliste"/>
+        <w:pStyle w:val="ListParagraph"/>
         <w:numPr>
           <w:ilvl w:val="0"/>
           <w:numId w:val="2"/>
@@ -2433,7 +1574,7 @@
     </w:p>
     <w:p>
       <w:pPr>
-        <w:pStyle w:val="Paragraphedeliste"/>
+        <w:pStyle w:val="ListParagraph"/>
         <w:numPr>
           <w:ilvl w:val="0"/>
           <w:numId w:val="2"/>
@@ -2915,7 +2056,7 @@
     </w:p>
     <w:p>
       <w:pPr>
-        <w:pStyle w:val="Titre1"/>
+        <w:pStyle w:val="Heading1"/>
         <w:rPr>
           <w:lang w:val="fr-CA"/>
         </w:rPr>
@@ -2975,19 +2116,7 @@
         <w:rPr>
           <w:lang w:val="fr-CA"/>
         </w:rPr>
-        <w:t xml:space="preserve"> Il faut dire que nous avions décidé de la solution et créé </w:t>
-      </w:r>
-      <w:r>
-        <w:rPr>
-          <w:lang w:val="fr-CA"/>
-        </w:rPr>
-        <w:t xml:space="preserve">en équipe </w:t>
-      </w:r>
-      <w:r>
-        <w:rPr>
-          <w:lang w:val="fr-CA"/>
-        </w:rPr>
-        <w:t xml:space="preserve">un diagramme de classe simple </w:t>
+        <w:t xml:space="preserve"> Il faut dire que nous avions décidé de la solution et créé en équipe un diagramme de classe simple </w:t>
       </w:r>
       <w:r>
         <w:rPr>
@@ -3226,7 +2355,6 @@
         </w:rPr>
         <w:t xml:space="preserve">finalement décidé de </w:t>
       </w:r>
-      <w:bookmarkStart w:id="0" w:name="_GoBack"/>
       <w:r>
         <w:rPr>
           <w:b/>
@@ -3241,7 +2369,6 @@
         </w:rPr>
         <w:t>au changement de texte</w:t>
       </w:r>
-      <w:bookmarkEnd w:id="0"/>
       <w:r>
         <w:rPr>
           <w:lang w:val="fr-CA"/>
@@ -3277,7 +2404,7 @@
     </w:p>
     <w:p>
       <w:pPr>
-        <w:pStyle w:val="Titre1"/>
+        <w:pStyle w:val="Heading1"/>
         <w:rPr>
           <w:lang w:val="fr-CA"/>
         </w:rPr>
@@ -3292,152 +2419,304 @@
     </w:p>
     <w:p>
       <w:pPr>
-        <w:rPr>
-          <w:rFonts w:ascii="Times" w:hAnsi="Times" w:cs="Times"/>
-          <w:b/>
-          <w:color w:val="000000"/>
-          <w:sz w:val="26"/>
-          <w:szCs w:val="26"/>
-          <w:lang w:val="fr-CA"/>
-        </w:rPr>
-      </w:pPr>
-      <w:r>
-        <w:rPr>
-          <w:rFonts w:ascii="Times" w:hAnsi="Times" w:cs="Times"/>
-          <w:b/>
-          <w:color w:val="000000"/>
-          <w:sz w:val="26"/>
-          <w:szCs w:val="26"/>
-          <w:lang w:val="fr-CA"/>
-        </w:rPr>
-        <w:t>Conclusion</w:t>
-      </w:r>
-      <w:r>
-        <w:rPr>
-          <w:rFonts w:ascii="Times" w:hAnsi="Times" w:cs="Times"/>
-          <w:b/>
-          <w:color w:val="000000"/>
-          <w:sz w:val="26"/>
-          <w:szCs w:val="26"/>
-          <w:lang w:val="fr-CA"/>
-        </w:rPr>
-        <w:t xml:space="preserve">: </w:t>
-      </w:r>
-      <w:r>
-        <w:rPr>
-          <w:rFonts w:ascii="Times" w:hAnsi="Times" w:cs="Times"/>
-          <w:b/>
-          <w:color w:val="000000"/>
-          <w:sz w:val="26"/>
-          <w:szCs w:val="26"/>
-          <w:lang w:val="fr-CA"/>
-        </w:rPr>
-        <w:t>e</w:t>
-      </w:r>
-      <w:r>
-        <w:rPr>
-          <w:rFonts w:ascii="Times" w:hAnsi="Times" w:cs="Times"/>
-          <w:b/>
-          <w:color w:val="000000"/>
-          <w:sz w:val="26"/>
-          <w:szCs w:val="26"/>
-          <w:lang w:val="fr-CA"/>
-        </w:rPr>
-        <w:t>xpliquez en quoi ce laboratoire vous a ́et ́e utile, ce que vous avez appris, ce que vous voudriez approfondir dans vos projets futurs, etc.</w:t>
-      </w:r>
-    </w:p>
-    <w:p>
-      <w:pPr>
-        <w:rPr>
-          <w:rFonts w:ascii="Times" w:hAnsi="Times" w:cs="Times"/>
-          <w:color w:val="000000"/>
-          <w:sz w:val="26"/>
-          <w:szCs w:val="26"/>
-          <w:lang w:val="fr-CA"/>
-        </w:rPr>
-      </w:pPr>
-    </w:p>
-    <w:p>
-      <w:pPr>
+        <w:ind w:firstLine="720"/>
         <w:jc w:val="both"/>
         <w:rPr>
-          <w:lang w:val="fr-CA"/>
-        </w:rPr>
-      </w:pPr>
-      <w:r>
-        <w:rPr>
-          <w:rFonts w:ascii="Times" w:hAnsi="Times" w:cs="Times"/>
-          <w:color w:val="000000"/>
-          <w:sz w:val="26"/>
-          <w:szCs w:val="26"/>
-          <w:lang w:val="fr-CA"/>
-        </w:rPr>
-        <w:t xml:space="preserve">Ce </w:t>
-      </w:r>
-      <w:r>
-        <w:rPr>
-          <w:rFonts w:ascii="Times" w:hAnsi="Times" w:cs="Times"/>
-          <w:color w:val="000000"/>
-          <w:sz w:val="26"/>
-          <w:szCs w:val="26"/>
-          <w:lang w:val="fr-CA"/>
-        </w:rPr>
-        <w:t>laboratoire nous a été utile</w:t>
-      </w:r>
-      <w:r>
-        <w:rPr>
-          <w:rFonts w:ascii="Times" w:hAnsi="Times" w:cs="Times"/>
-          <w:color w:val="000000"/>
-          <w:sz w:val="26"/>
-          <w:szCs w:val="26"/>
-          <w:lang w:val="fr-CA"/>
-        </w:rPr>
-        <w:t xml:space="preserve"> de plusieurs manières. Premièrement, </w:t>
-      </w:r>
-      <w:r>
-        <w:rPr>
-          <w:rFonts w:ascii="Times" w:hAnsi="Times" w:cs="Times"/>
-          <w:color w:val="000000"/>
-          <w:sz w:val="26"/>
-          <w:szCs w:val="26"/>
-          <w:lang w:val="fr-CA"/>
-        </w:rPr>
-        <w:t xml:space="preserve">nous avons pu consolider nos connaissances en programmation orientée objet en langage C++, ainsi qu’en QT Creator. </w:t>
-      </w:r>
-      <w:r>
-        <w:rPr>
-          <w:rFonts w:ascii="Times" w:hAnsi="Times" w:cs="Times"/>
-          <w:color w:val="000000"/>
-          <w:sz w:val="26"/>
-          <w:szCs w:val="26"/>
-          <w:lang w:val="fr-CA"/>
-        </w:rPr>
-        <w:t xml:space="preserve">De plus, nous avons pu revoir et utiliser les notions d’automates et langages. </w:t>
-      </w:r>
-      <w:r>
-        <w:rPr>
-          <w:rFonts w:ascii="Times" w:hAnsi="Times" w:cs="Times"/>
-          <w:color w:val="000000"/>
-          <w:sz w:val="26"/>
-          <w:szCs w:val="26"/>
-          <w:lang w:val="fr-CA"/>
-        </w:rPr>
-        <w:t xml:space="preserve">Bien sûr, nos compétences de travail en équipe en temps de surcharge de travail ont été testées et consolidées. </w:t>
+          <w:rFonts w:ascii="Times" w:hAnsi="Times" w:cs="Times"/>
+          <w:color w:val="000000"/>
+          <w:sz w:val="26"/>
+          <w:szCs w:val="26"/>
+          <w:lang w:val="fr-CA"/>
+        </w:rPr>
+      </w:pPr>
+      <w:r>
+        <w:rPr>
+          <w:rFonts w:ascii="Times" w:hAnsi="Times" w:cs="Times"/>
+          <w:color w:val="000000"/>
+          <w:sz w:val="26"/>
+          <w:szCs w:val="26"/>
+          <w:lang w:val="fr-CA"/>
+        </w:rPr>
+        <w:t>Ce laboratoire nous a été utile</w:t>
+      </w:r>
+      <w:r>
+        <w:rPr>
+          <w:rFonts w:ascii="Times" w:hAnsi="Times" w:cs="Times"/>
+          <w:color w:val="000000"/>
+          <w:sz w:val="26"/>
+          <w:szCs w:val="26"/>
+          <w:lang w:val="fr-CA"/>
+        </w:rPr>
+        <w:t xml:space="preserve"> de plusieurs manières. Premièrement, nous avons pu consolider nos connaissances en programmation orientée objet en langage C++, ainsi qu’en </w:t>
+      </w:r>
+      <w:proofErr w:type="spellStart"/>
+      <w:r>
+        <w:rPr>
+          <w:rFonts w:ascii="Times" w:hAnsi="Times" w:cs="Times"/>
+          <w:color w:val="000000"/>
+          <w:sz w:val="26"/>
+          <w:szCs w:val="26"/>
+          <w:lang w:val="fr-CA"/>
+        </w:rPr>
+        <w:t>Qt</w:t>
+      </w:r>
+      <w:proofErr w:type="spellEnd"/>
+      <w:r>
+        <w:rPr>
+          <w:rFonts w:ascii="Times" w:hAnsi="Times" w:cs="Times"/>
+          <w:color w:val="000000"/>
+          <w:sz w:val="26"/>
+          <w:szCs w:val="26"/>
+          <w:lang w:val="fr-CA"/>
+        </w:rPr>
+        <w:t xml:space="preserve"> Creator. De plus, nous avons pu revoir et utiliser les notions d’automates et langages. Bien sûr, nos compétences de travail en équipe en temps de surcharge de travail ont été testées et consolidées. </w:t>
+      </w:r>
+    </w:p>
+    <w:p>
+      <w:pPr>
+        <w:jc w:val="both"/>
+        <w:rPr>
+          <w:rFonts w:ascii="Times" w:hAnsi="Times" w:cs="Times"/>
+          <w:color w:val="000000"/>
+          <w:sz w:val="26"/>
+          <w:szCs w:val="26"/>
+          <w:lang w:val="fr-CA"/>
+        </w:rPr>
+      </w:pPr>
+    </w:p>
+    <w:p>
+      <w:pPr>
+        <w:ind w:firstLine="720"/>
+        <w:jc w:val="both"/>
+        <w:rPr>
+          <w:lang w:val="fr-CA"/>
+        </w:rPr>
+      </w:pPr>
+      <w:r>
+        <w:rPr>
+          <w:rFonts w:ascii="Times" w:hAnsi="Times" w:cs="Times"/>
+          <w:color w:val="000000"/>
+          <w:sz w:val="26"/>
+          <w:szCs w:val="26"/>
+          <w:lang w:val="fr-CA"/>
+        </w:rPr>
+        <w:t xml:space="preserve">Pour ce qui est de nos apprentissages, nous avons premièrement appris à implémenter un automate en C++ et des algorithmes pour effectuer la correction et la complétion. De plus, nous avons appris à nous servir de quelques nouvelles fonctionnalités de </w:t>
+      </w:r>
+      <w:proofErr w:type="spellStart"/>
+      <w:r>
+        <w:rPr>
+          <w:rFonts w:ascii="Times" w:hAnsi="Times" w:cs="Times"/>
+          <w:color w:val="000000"/>
+          <w:sz w:val="26"/>
+          <w:szCs w:val="26"/>
+          <w:lang w:val="fr-CA"/>
+        </w:rPr>
+        <w:t>Qt</w:t>
+      </w:r>
+      <w:proofErr w:type="spellEnd"/>
+      <w:r>
+        <w:rPr>
+          <w:rFonts w:ascii="Times" w:hAnsi="Times" w:cs="Times"/>
+          <w:color w:val="000000"/>
+          <w:sz w:val="26"/>
+          <w:szCs w:val="26"/>
+          <w:lang w:val="fr-CA"/>
+        </w:rPr>
+        <w:t xml:space="preserve"> Creator, telle que la barre de </w:t>
+      </w:r>
+      <w:r>
+        <w:rPr>
+          <w:rFonts w:ascii="Times" w:hAnsi="Times" w:cs="Times"/>
+          <w:color w:val="000000"/>
+          <w:sz w:val="26"/>
+          <w:szCs w:val="26"/>
+          <w:lang w:val="fr-CA"/>
+        </w:rPr>
+        <w:t>progression</w:t>
+      </w:r>
+      <w:r>
+        <w:rPr>
+          <w:rFonts w:ascii="Times" w:hAnsi="Times" w:cs="Times"/>
+          <w:color w:val="000000"/>
+          <w:sz w:val="26"/>
+          <w:szCs w:val="26"/>
+          <w:lang w:val="fr-CA"/>
+        </w:rPr>
+        <w:t xml:space="preserve"> par exemple. </w:t>
+      </w:r>
+    </w:p>
+    <w:p>
+      <w:pPr>
+        <w:jc w:val="both"/>
+        <w:rPr>
+          <w:lang w:val="fr-CA"/>
+        </w:rPr>
+      </w:pPr>
+    </w:p>
+    <w:p>
+      <w:pPr>
+        <w:ind w:firstLine="720"/>
+        <w:jc w:val="both"/>
+        <w:rPr>
+          <w:lang w:val="fr-CA"/>
+        </w:rPr>
+      </w:pPr>
+      <w:r>
+        <w:rPr>
+          <w:lang w:val="fr-CA"/>
+        </w:rPr>
+        <w:t xml:space="preserve">Pour nos projets futurs, d’abord, nous voudrions implémenter une fonctionnalité qui permettrait de souligner en rouge les mots mal orthographiés. Ensuite, nous voudrions tenter d’analyser la syntaxe de la phrase écrite par </w:t>
+      </w:r>
+      <w:bookmarkStart w:id="0" w:name="_GoBack"/>
+      <w:bookmarkEnd w:id="0"/>
+      <w:r>
+        <w:rPr>
+          <w:lang w:val="fr-CA"/>
+        </w:rPr>
+        <w:t xml:space="preserve">l’usager afin de corriger davantage d’erreurs. </w:t>
       </w:r>
     </w:p>
     <w:sectPr>
+      <w:footerReference w:type="even" r:id="rId9"/>
+      <w:footerReference w:type="default" r:id="rId10"/>
       <w:pgSz w:w="12240" w:h="15840"/>
       <w:pgMar w:top="1440" w:right="1440" w:bottom="1440" w:left="1440" w:header="720" w:footer="720" w:gutter="0"/>
       <w:cols w:space="720"/>
       <w:noEndnote/>
+      <w:titlePg/>
     </w:sectPr>
   </w:body>
 </w:document>
 </file>
 
+<file path=word/endnotes.xml><?xml version="1.0" encoding="utf-8"?>
+<w:endnotes xmlns:wpc="http://schemas.microsoft.com/office/word/2010/wordprocessingCanvas" xmlns:mo="http://schemas.microsoft.com/office/mac/office/2008/main" xmlns:mc="http://schemas.openxmlformats.org/markup-compatibility/2006" xmlns:mv="urn:schemas-microsoft-com:mac:vml" xmlns:o="urn:schemas-microsoft-com:office:office" xmlns:r="http://schemas.openxmlformats.org/officeDocument/2006/relationships" xmlns:m="http://schemas.openxmlformats.org/officeDocument/2006/math" xmlns:v="urn:schemas-microsoft-com:vml" xmlns:wp14="http://schemas.microsoft.com/office/word/2010/wordprocessingDrawing" xmlns:wp="http://schemas.openxmlformats.org/drawingml/2006/wordprocessingDrawing" xmlns:w10="urn:schemas-microsoft-com:office:word" xmlns:w="http://schemas.openxmlformats.org/wordprocessingml/2006/main" xmlns:w14="http://schemas.microsoft.com/office/word/2010/wordml" xmlns:w15="http://schemas.microsoft.com/office/word/2012/wordml" xmlns:wpg="http://schemas.microsoft.com/office/word/2010/wordprocessingGroup" xmlns:wpi="http://schemas.microsoft.com/office/word/2010/wordprocessingInk" xmlns:wne="http://schemas.microsoft.com/office/word/2006/wordml" xmlns:wps="http://schemas.microsoft.com/office/word/2010/wordprocessingShape" mc:Ignorable="w14 w15 wp14">
+  <w:endnote w:type="separator" w:id="-1">
+    <w:p>
+      <w:r>
+        <w:separator/>
+      </w:r>
+    </w:p>
+  </w:endnote>
+  <w:endnote w:type="continuationSeparator" w:id="0">
+    <w:p>
+      <w:r>
+        <w:continuationSeparator/>
+      </w:r>
+    </w:p>
+  </w:endnote>
+</w:endnotes>
+</file>
+
+<file path=word/footer1.xml><?xml version="1.0" encoding="utf-8"?>
+<w:ftr xmlns:wpc="http://schemas.microsoft.com/office/word/2010/wordprocessingCanvas" xmlns:mo="http://schemas.microsoft.com/office/mac/office/2008/main" xmlns:mc="http://schemas.openxmlformats.org/markup-compatibility/2006" xmlns:mv="urn:schemas-microsoft-com:mac:vml" xmlns:o="urn:schemas-microsoft-com:office:office" xmlns:r="http://schemas.openxmlformats.org/officeDocument/2006/relationships" xmlns:m="http://schemas.openxmlformats.org/officeDocument/2006/math" xmlns:v="urn:schemas-microsoft-com:vml" xmlns:wp14="http://schemas.microsoft.com/office/word/2010/wordprocessingDrawing" xmlns:wp="http://schemas.openxmlformats.org/drawingml/2006/wordprocessingDrawing" xmlns:w10="urn:schemas-microsoft-com:office:word" xmlns:w="http://schemas.openxmlformats.org/wordprocessingml/2006/main" xmlns:w14="http://schemas.microsoft.com/office/word/2010/wordml" xmlns:w15="http://schemas.microsoft.com/office/word/2012/wordml" xmlns:wpg="http://schemas.microsoft.com/office/word/2010/wordprocessingGroup" xmlns:wpi="http://schemas.microsoft.com/office/word/2010/wordprocessingInk" xmlns:wne="http://schemas.microsoft.com/office/word/2006/wordml" xmlns:wps="http://schemas.microsoft.com/office/word/2010/wordprocessingShape" mc:Ignorable="w14 w15 wp14">
+  <w:p>
+    <w:pPr>
+      <w:pStyle w:val="Footer"/>
+      <w:framePr w:wrap="none" w:vAnchor="text" w:hAnchor="margin" w:xAlign="center" w:y="1"/>
+      <w:rPr>
+        <w:rStyle w:val="PageNumber"/>
+      </w:rPr>
+    </w:pPr>
+    <w:r>
+      <w:rPr>
+        <w:rStyle w:val="PageNumber"/>
+      </w:rPr>
+      <w:fldChar w:fldCharType="begin"/>
+    </w:r>
+    <w:r>
+      <w:rPr>
+        <w:rStyle w:val="PageNumber"/>
+      </w:rPr>
+      <w:instrText xml:space="preserve">PAGE  </w:instrText>
+    </w:r>
+    <w:r>
+      <w:rPr>
+        <w:rStyle w:val="PageNumber"/>
+      </w:rPr>
+      <w:fldChar w:fldCharType="end"/>
+    </w:r>
+  </w:p>
+  <w:p>
+    <w:pPr>
+      <w:pStyle w:val="Footer"/>
+    </w:pPr>
+  </w:p>
+</w:ftr>
+</file>
+
+<file path=word/footer2.xml><?xml version="1.0" encoding="utf-8"?>
+<w:ftr xmlns:wpc="http://schemas.microsoft.com/office/word/2010/wordprocessingCanvas" xmlns:mo="http://schemas.microsoft.com/office/mac/office/2008/main" xmlns:mc="http://schemas.openxmlformats.org/markup-compatibility/2006" xmlns:mv="urn:schemas-microsoft-com:mac:vml" xmlns:o="urn:schemas-microsoft-com:office:office" xmlns:r="http://schemas.openxmlformats.org/officeDocument/2006/relationships" xmlns:m="http://schemas.openxmlformats.org/officeDocument/2006/math" xmlns:v="urn:schemas-microsoft-com:vml" xmlns:wp14="http://schemas.microsoft.com/office/word/2010/wordprocessingDrawing" xmlns:wp="http://schemas.openxmlformats.org/drawingml/2006/wordprocessingDrawing" xmlns:w10="urn:schemas-microsoft-com:office:word" xmlns:w="http://schemas.openxmlformats.org/wordprocessingml/2006/main" xmlns:w14="http://schemas.microsoft.com/office/word/2010/wordml" xmlns:w15="http://schemas.microsoft.com/office/word/2012/wordml" xmlns:wpg="http://schemas.microsoft.com/office/word/2010/wordprocessingGroup" xmlns:wpi="http://schemas.microsoft.com/office/word/2010/wordprocessingInk" xmlns:wne="http://schemas.microsoft.com/office/word/2006/wordml" xmlns:wps="http://schemas.microsoft.com/office/word/2010/wordprocessingShape" mc:Ignorable="w14 w15 wp14">
+  <w:p>
+    <w:pPr>
+      <w:pStyle w:val="Footer"/>
+      <w:framePr w:wrap="none" w:vAnchor="text" w:hAnchor="margin" w:xAlign="center" w:y="1"/>
+      <w:rPr>
+        <w:rStyle w:val="PageNumber"/>
+      </w:rPr>
+    </w:pPr>
+    <w:r>
+      <w:rPr>
+        <w:rStyle w:val="PageNumber"/>
+      </w:rPr>
+      <w:fldChar w:fldCharType="begin"/>
+    </w:r>
+    <w:r>
+      <w:rPr>
+        <w:rStyle w:val="PageNumber"/>
+      </w:rPr>
+      <w:instrText xml:space="preserve">PAGE  </w:instrText>
+    </w:r>
+    <w:r>
+      <w:rPr>
+        <w:rStyle w:val="PageNumber"/>
+      </w:rPr>
+      <w:fldChar w:fldCharType="separate"/>
+    </w:r>
+    <w:r>
+      <w:rPr>
+        <w:rStyle w:val="PageNumber"/>
+        <w:noProof/>
+      </w:rPr>
+      <w:t>6</w:t>
+    </w:r>
+    <w:r>
+      <w:rPr>
+        <w:rStyle w:val="PageNumber"/>
+      </w:rPr>
+      <w:fldChar w:fldCharType="end"/>
+    </w:r>
+  </w:p>
+  <w:p>
+    <w:pPr>
+      <w:pStyle w:val="Footer"/>
+    </w:pPr>
+  </w:p>
+</w:ftr>
+</file>
+
+<file path=word/footnotes.xml><?xml version="1.0" encoding="utf-8"?>
+<w:footnotes xmlns:wpc="http://schemas.microsoft.com/office/word/2010/wordprocessingCanvas" xmlns:mo="http://schemas.microsoft.com/office/mac/office/2008/main" xmlns:mc="http://schemas.openxmlformats.org/markup-compatibility/2006" xmlns:mv="urn:schemas-microsoft-com:mac:vml" xmlns:o="urn:schemas-microsoft-com:office:office" xmlns:r="http://schemas.openxmlformats.org/officeDocument/2006/relationships" xmlns:m="http://schemas.openxmlformats.org/officeDocument/2006/math" xmlns:v="urn:schemas-microsoft-com:vml" xmlns:wp14="http://schemas.microsoft.com/office/word/2010/wordprocessingDrawing" xmlns:wp="http://schemas.openxmlformats.org/drawingml/2006/wordprocessingDrawing" xmlns:w10="urn:schemas-microsoft-com:office:word" xmlns:w="http://schemas.openxmlformats.org/wordprocessingml/2006/main" xmlns:w14="http://schemas.microsoft.com/office/word/2010/wordml" xmlns:w15="http://schemas.microsoft.com/office/word/2012/wordml" xmlns:wpg="http://schemas.microsoft.com/office/word/2010/wordprocessingGroup" xmlns:wpi="http://schemas.microsoft.com/office/word/2010/wordprocessingInk" xmlns:wne="http://schemas.microsoft.com/office/word/2006/wordml" xmlns:wps="http://schemas.microsoft.com/office/word/2010/wordprocessingShape" mc:Ignorable="w14 w15 wp14">
+  <w:footnote w:type="separator" w:id="-1">
+    <w:p>
+      <w:r>
+        <w:separator/>
+      </w:r>
+    </w:p>
+  </w:footnote>
+  <w:footnote w:type="continuationSeparator" w:id="0">
+    <w:p>
+      <w:r>
+        <w:continuationSeparator/>
+      </w:r>
+    </w:p>
+  </w:footnote>
+</w:footnotes>
+</file>
+
 <file path=word/numbering.xml><?xml version="1.0" encoding="utf-8"?>
-<w:numbering xmlns:wpc="http://schemas.microsoft.com/office/word/2010/wordprocessingCanvas" xmlns:cx="http://schemas.microsoft.com/office/drawing/2014/chartex" xmlns:cx1="http://schemas.microsoft.com/office/drawing/2015/9/8/chartex" xmlns:cx2="http://schemas.microsoft.com/office/drawing/2015/10/21/chartex" xmlns:cx3="http://schemas.microsoft.com/office/drawing/2016/5/9/chartex" xmlns:cx4="http://schemas.microsoft.com/office/drawing/2016/5/10/chartex" xmlns:cx5="http://schemas.microsoft.com/office/drawing/2016/5/11/chartex" xmlns:mc="http://schemas.openxmlformats.org/markup-compatibility/2006" xmlns:o="urn:schemas-microsoft-com:office:office" xmlns:r="http://schemas.openxmlformats.org/officeDocument/2006/relationships" xmlns:m="http://schemas.openxmlformats.org/officeDocument/2006/math" xmlns:v="urn:schemas-microsoft-com:vml" xmlns:wp14="http://schemas.microsoft.com/office/word/2010/wordprocessingDrawing" xmlns:wp="http://schemas.openxmlformats.org/drawingml/2006/wordprocessingDrawing" xmlns:w10="urn:schemas-microsoft-com:office:word" xmlns:w="http://schemas.openxmlformats.org/wordprocessingml/2006/main" xmlns:w14="http://schemas.microsoft.com/office/word/2010/wordml" xmlns:w15="http://schemas.microsoft.com/office/word/2012/wordml" xmlns:w16se="http://schemas.microsoft.com/office/word/2015/wordml/symex" xmlns:wpg="http://schemas.microsoft.com/office/word/2010/wordprocessingGroup" xmlns:wpi="http://schemas.microsoft.com/office/word/2010/wordprocessingInk" xmlns:wne="http://schemas.microsoft.com/office/word/2006/wordml" xmlns:wps="http://schemas.microsoft.com/office/word/2010/wordprocessingShape" mc:Ignorable="w14 w15 w16se wp14">
-  <w:abstractNum w:abstractNumId="0" w15:restartNumberingAfterBreak="0">
+<w:numbering xmlns:wpc="http://schemas.microsoft.com/office/word/2010/wordprocessingCanvas" xmlns:mo="http://schemas.microsoft.com/office/mac/office/2008/main" xmlns:mc="http://schemas.openxmlformats.org/markup-compatibility/2006" xmlns:mv="urn:schemas-microsoft-com:mac:vml" xmlns:o="urn:schemas-microsoft-com:office:office" xmlns:r="http://schemas.openxmlformats.org/officeDocument/2006/relationships" xmlns:m="http://schemas.openxmlformats.org/officeDocument/2006/math" xmlns:v="urn:schemas-microsoft-com:vml" xmlns:wp14="http://schemas.microsoft.com/office/word/2010/wordprocessingDrawing" xmlns:wp="http://schemas.openxmlformats.org/drawingml/2006/wordprocessingDrawing" xmlns:w10="urn:schemas-microsoft-com:office:word" xmlns:w="http://schemas.openxmlformats.org/wordprocessingml/2006/main" xmlns:w14="http://schemas.microsoft.com/office/word/2010/wordml" xmlns:w15="http://schemas.microsoft.com/office/word/2012/wordml" xmlns:wpg="http://schemas.microsoft.com/office/word/2010/wordprocessingGroup" xmlns:wpi="http://schemas.microsoft.com/office/word/2010/wordprocessingInk" xmlns:wne="http://schemas.microsoft.com/office/word/2006/wordml" xmlns:wps="http://schemas.microsoft.com/office/word/2010/wordprocessingShape" mc:Ignorable="w14 w15 wp14">
+  <w:abstractNum w:abstractNumId="0">
     <w:nsid w:val="00000001"/>
     <w:multiLevelType w:val="hybridMultilevel"/>
     <w:tmpl w:val="00000001"/>
@@ -3491,7 +2770,7 @@
       <w:lvlJc w:val="left"/>
     </w:lvl>
   </w:abstractNum>
-  <w:abstractNum w:abstractNumId="1" w15:restartNumberingAfterBreak="0">
+  <w:abstractNum w:abstractNumId="1">
     <w:nsid w:val="25BB3B90"/>
     <w:multiLevelType w:val="hybridMultilevel"/>
     <w:tmpl w:val="8D3815C0"/>
@@ -3590,7 +2869,7 @@
 </file>
 
 <file path=word/styles.xml><?xml version="1.0" encoding="utf-8"?>
-<w:styles xmlns:mc="http://schemas.openxmlformats.org/markup-compatibility/2006" xmlns:r="http://schemas.openxmlformats.org/officeDocument/2006/relationships" xmlns:w="http://schemas.openxmlformats.org/wordprocessingml/2006/main" xmlns:w14="http://schemas.microsoft.com/office/word/2010/wordml" xmlns:w15="http://schemas.microsoft.com/office/word/2012/wordml" xmlns:w16se="http://schemas.microsoft.com/office/word/2015/wordml/symex" mc:Ignorable="w14 w15 w16se">
+<w:styles xmlns:mc="http://schemas.openxmlformats.org/markup-compatibility/2006" xmlns:r="http://schemas.openxmlformats.org/officeDocument/2006/relationships" xmlns:w="http://schemas.openxmlformats.org/wordprocessingml/2006/main" xmlns:w14="http://schemas.microsoft.com/office/word/2010/wordml" xmlns:w15="http://schemas.microsoft.com/office/word/2012/wordml" mc:Ignorable="w14 w15">
   <w:docDefaults>
     <w:rPrDefault>
       <w:rPr>
@@ -3602,7 +2881,7 @@
     </w:rPrDefault>
     <w:pPrDefault/>
   </w:docDefaults>
-  <w:latentStyles w:defLockedState="0" w:defUIPriority="99" w:defSemiHidden="0" w:defUnhideWhenUsed="0" w:defQFormat="0" w:count="374">
+  <w:latentStyles w:defLockedState="0" w:defUIPriority="99" w:defSemiHidden="0" w:defUnhideWhenUsed="0" w:defQFormat="0" w:count="382">
     <w:lsdException w:name="Normal" w:uiPriority="0" w:qFormat="1"/>
     <w:lsdException w:name="heading 1" w:uiPriority="9" w:qFormat="1"/>
     <w:lsdException w:name="heading 2" w:semiHidden="1" w:uiPriority="9" w:unhideWhenUsed="1" w:qFormat="1"/>
@@ -3981,11 +3260,11 @@
     <w:name w:val="Normal"/>
     <w:qFormat/>
   </w:style>
-  <w:style w:type="paragraph" w:styleId="Titre1">
+  <w:style w:type="paragraph" w:styleId="Heading1">
     <w:name w:val="heading 1"/>
     <w:basedOn w:val="Normal"/>
     <w:next w:val="Normal"/>
-    <w:link w:val="Titre1Car"/>
+    <w:link w:val="Heading1Char"/>
     <w:uiPriority w:val="9"/>
     <w:qFormat/>
     <w:rsid w:val="00584488"/>
@@ -4002,11 +3281,11 @@
       <w:szCs w:val="32"/>
     </w:rPr>
   </w:style>
-  <w:style w:type="paragraph" w:styleId="Titre2">
+  <w:style w:type="paragraph" w:styleId="Heading2">
     <w:name w:val="heading 2"/>
     <w:basedOn w:val="Normal"/>
     <w:next w:val="Normal"/>
-    <w:link w:val="Titre2Car"/>
+    <w:link w:val="Heading2Char"/>
     <w:uiPriority w:val="9"/>
     <w:unhideWhenUsed/>
     <w:qFormat/>
@@ -4024,13 +3303,13 @@
       <w:szCs w:val="26"/>
     </w:rPr>
   </w:style>
-  <w:style w:type="character" w:default="1" w:styleId="Policepardfaut">
+  <w:style w:type="character" w:default="1" w:styleId="DefaultParagraphFont">
     <w:name w:val="Default Paragraph Font"/>
     <w:uiPriority w:val="1"/>
     <w:semiHidden/>
     <w:unhideWhenUsed/>
   </w:style>
-  <w:style w:type="table" w:default="1" w:styleId="TableauNormal">
+  <w:style w:type="table" w:default="1" w:styleId="TableNormal">
     <w:name w:val="Normal Table"/>
     <w:uiPriority w:val="99"/>
     <w:semiHidden/>
@@ -4045,16 +3324,16 @@
       </w:tblCellMar>
     </w:tblPr>
   </w:style>
-  <w:style w:type="numbering" w:default="1" w:styleId="Aucuneliste">
+  <w:style w:type="numbering" w:default="1" w:styleId="NoList">
     <w:name w:val="No List"/>
     <w:uiPriority w:val="99"/>
     <w:semiHidden/>
     <w:unhideWhenUsed/>
   </w:style>
-  <w:style w:type="character" w:customStyle="1" w:styleId="Titre1Car">
-    <w:name w:val="Titre 1 Car"/>
-    <w:basedOn w:val="Policepardfaut"/>
-    <w:link w:val="Titre1"/>
+  <w:style w:type="character" w:customStyle="1" w:styleId="Heading1Char">
+    <w:name w:val="Heading 1 Char"/>
+    <w:basedOn w:val="DefaultParagraphFont"/>
+    <w:link w:val="Heading1"/>
     <w:uiPriority w:val="9"/>
     <w:rsid w:val="00584488"/>
     <w:rPr>
@@ -4064,10 +3343,10 @@
       <w:szCs w:val="32"/>
     </w:rPr>
   </w:style>
-  <w:style w:type="character" w:customStyle="1" w:styleId="Titre2Car">
-    <w:name w:val="Titre 2 Car"/>
-    <w:basedOn w:val="Policepardfaut"/>
-    <w:link w:val="Titre2"/>
+  <w:style w:type="character" w:customStyle="1" w:styleId="Heading2Char">
+    <w:name w:val="Heading 2 Char"/>
+    <w:basedOn w:val="DefaultParagraphFont"/>
+    <w:link w:val="Heading2"/>
     <w:uiPriority w:val="9"/>
     <w:qFormat/>
     <w:rsid w:val="00345FE5"/>
@@ -4078,11 +3357,11 @@
       <w:szCs w:val="26"/>
     </w:rPr>
   </w:style>
-  <w:style w:type="paragraph" w:styleId="Citation">
+  <w:style w:type="paragraph" w:styleId="Quote">
     <w:name w:val="Quote"/>
     <w:basedOn w:val="Normal"/>
     <w:next w:val="Normal"/>
-    <w:link w:val="CitationCar"/>
+    <w:link w:val="QuoteChar"/>
     <w:uiPriority w:val="29"/>
     <w:qFormat/>
     <w:rsid w:val="00A7491C"/>
@@ -4097,10 +3376,10 @@
       <w:color w:val="404040" w:themeColor="text1" w:themeTint="BF"/>
     </w:rPr>
   </w:style>
-  <w:style w:type="character" w:customStyle="1" w:styleId="CitationCar">
-    <w:name w:val="Citation Car"/>
-    <w:basedOn w:val="Policepardfaut"/>
-    <w:link w:val="Citation"/>
+  <w:style w:type="character" w:customStyle="1" w:styleId="QuoteChar">
+    <w:name w:val="Quote Char"/>
+    <w:basedOn w:val="DefaultParagraphFont"/>
+    <w:link w:val="Quote"/>
     <w:uiPriority w:val="29"/>
     <w:rsid w:val="00A7491C"/>
     <w:rPr>
@@ -4109,7 +3388,7 @@
       <w:color w:val="404040" w:themeColor="text1" w:themeTint="BF"/>
     </w:rPr>
   </w:style>
-  <w:style w:type="paragraph" w:styleId="Paragraphedeliste">
+  <w:style w:type="paragraph" w:styleId="ListParagraph">
     <w:name w:val="List Paragraph"/>
     <w:basedOn w:val="Normal"/>
     <w:uiPriority w:val="34"/>
@@ -4119,6 +3398,35 @@
       <w:ind w:left="720"/>
       <w:contextualSpacing/>
     </w:pPr>
+  </w:style>
+  <w:style w:type="paragraph" w:styleId="Footer">
+    <w:name w:val="footer"/>
+    <w:basedOn w:val="Normal"/>
+    <w:link w:val="FooterChar"/>
+    <w:uiPriority w:val="99"/>
+    <w:unhideWhenUsed/>
+    <w:rsid w:val="006D0DA9"/>
+    <w:pPr>
+      <w:tabs>
+        <w:tab w:val="center" w:pos="4680"/>
+        <w:tab w:val="right" w:pos="9360"/>
+      </w:tabs>
+    </w:pPr>
+  </w:style>
+  <w:style w:type="character" w:customStyle="1" w:styleId="FooterChar">
+    <w:name w:val="Footer Char"/>
+    <w:basedOn w:val="DefaultParagraphFont"/>
+    <w:link w:val="Footer"/>
+    <w:uiPriority w:val="99"/>
+    <w:rsid w:val="006D0DA9"/>
+  </w:style>
+  <w:style w:type="character" w:styleId="PageNumber">
+    <w:name w:val="page number"/>
+    <w:basedOn w:val="DefaultParagraphFont"/>
+    <w:uiPriority w:val="99"/>
+    <w:semiHidden/>
+    <w:unhideWhenUsed/>
+    <w:rsid w:val="006D0DA9"/>
   </w:style>
 </w:styles>
 </file>

</xml_diff>

<commit_message>
TP2: Ajout de la section "difficultés rencontrées".
</commit_message>
<xml_diff>
--- a/TP2/rapport_LOG2810_TP2.docx
+++ b/TP2/rapport_LOG2810_TP2.docx
@@ -2859,6 +2859,7 @@
     </w:p>
     <w:p>
       <w:pPr>
+        <w:jc w:val="both"/>
         <w:rPr>
           <w:rFonts w:ascii="Times" w:hAnsi="Times" w:cs="Times"/>
           <w:color w:val="000000"/>
@@ -2919,8 +2920,6 @@
           <w:lang w:val="fr-CA"/>
         </w:rPr>
       </w:pPr>
-      <w:bookmarkStart w:id="0" w:name="_GoBack"/>
-      <w:bookmarkEnd w:id="0"/>
       <w:r>
         <w:rPr>
           <w:lang w:val="fr-CA"/>
@@ -2931,169 +2930,340 @@
     </w:p>
     <w:p>
       <w:pPr>
-        <w:widowControl w:val="0"/>
-        <w:tabs>
-          <w:tab w:val="left" w:pos="220"/>
-          <w:tab w:val="left" w:pos="720"/>
-        </w:tabs>
-        <w:autoSpaceDE w:val="0"/>
-        <w:autoSpaceDN w:val="0"/>
-        <w:adjustRightInd w:val="0"/>
-        <w:spacing w:after="266" w:line="300" w:lineRule="atLeast"/>
-        <w:rPr>
-          <w:rFonts w:ascii="Times" w:hAnsi="Times" w:cs="Times"/>
-          <w:color w:val="000000"/>
-          <w:sz w:val="26"/>
-          <w:szCs w:val="26"/>
-          <w:lang w:val="fr-CA"/>
-        </w:rPr>
-      </w:pPr>
+        <w:spacing w:before="120"/>
+        <w:ind w:firstLine="567"/>
+        <w:jc w:val="both"/>
+        <w:rPr>
+          <w:lang w:val="fr-CA"/>
+        </w:rPr>
+      </w:pPr>
+    </w:p>
+    <w:p>
+      <w:pPr>
+        <w:spacing w:before="120"/>
+        <w:ind w:firstLine="567"/>
+        <w:jc w:val="both"/>
+        <w:rPr>
+          <w:lang w:val="fr-CA"/>
+        </w:rPr>
+      </w:pPr>
+      <w:r>
+        <w:rPr>
+          <w:lang w:val="fr-CA"/>
+        </w:rPr>
+        <w:t>Le lexique et le correcteur n’</w:t>
+      </w:r>
+      <w:r>
+        <w:rPr>
+          <w:lang w:val="fr-CA"/>
+        </w:rPr>
+        <w:t xml:space="preserve">ont pas </w:t>
+      </w:r>
+      <w:r>
+        <w:rPr>
+          <w:lang w:val="fr-CA"/>
+        </w:rPr>
+        <w:t>prés</w:t>
+      </w:r>
+      <w:r>
+        <w:rPr>
+          <w:lang w:val="fr-CA"/>
+        </w:rPr>
+        <w:t>enté de difficulté particulière ; la solution proposée au départ a fonctionné sans grande difficulté de conception ni de performances.</w:t>
+      </w:r>
+      <w:r>
+        <w:rPr>
+          <w:lang w:val="fr-CA"/>
+        </w:rPr>
+        <w:t xml:space="preserve"> Il faut dire que nous avions décidé de la solution et créé </w:t>
+      </w:r>
+      <w:r>
+        <w:rPr>
+          <w:lang w:val="fr-CA"/>
+        </w:rPr>
+        <w:t xml:space="preserve">en équipe </w:t>
+      </w:r>
+      <w:r>
+        <w:rPr>
+          <w:lang w:val="fr-CA"/>
+        </w:rPr>
+        <w:t xml:space="preserve">un diagramme de classe simple </w:t>
+      </w:r>
+      <w:r>
+        <w:rPr>
+          <w:lang w:val="fr-CA"/>
+        </w:rPr>
+        <w:t xml:space="preserve">avant </w:t>
+      </w:r>
+      <w:r>
+        <w:rPr>
+          <w:lang w:val="fr-CA"/>
+        </w:rPr>
+        <w:t xml:space="preserve">de commencer à </w:t>
+      </w:r>
+      <w:r>
+        <w:rPr>
+          <w:lang w:val="fr-CA"/>
+        </w:rPr>
+        <w:t>créer</w:t>
+      </w:r>
+      <w:r>
+        <w:rPr>
+          <w:lang w:val="fr-CA"/>
+        </w:rPr>
+        <w:t xml:space="preserve"> la solution.</w:t>
+      </w:r>
+    </w:p>
+    <w:p>
+      <w:pPr>
+        <w:spacing w:before="120"/>
+        <w:ind w:firstLine="567"/>
+        <w:jc w:val="both"/>
+        <w:rPr>
+          <w:lang w:val="fr-CA"/>
+        </w:rPr>
+      </w:pPr>
+      <w:r>
+        <w:rPr>
+          <w:lang w:val="fr-CA"/>
+        </w:rPr>
+        <w:t>En revanche, la vue a présenté plusieurs difficultés</w:t>
+      </w:r>
+      <w:r>
+        <w:rPr>
+          <w:lang w:val="fr-CA"/>
+        </w:rPr>
+        <w:t>, et a d’ailleurs représenté environ</w:t>
+      </w:r>
+      <w:r>
+        <w:rPr>
+          <w:lang w:val="fr-CA"/>
+        </w:rPr>
+        <w:t xml:space="preserve"> les</w:t>
+      </w:r>
+      <w:r>
+        <w:rPr>
+          <w:lang w:val="fr-CA"/>
+        </w:rPr>
+        <w:t xml:space="preserve"> deux tiers du travail du TP.</w:t>
+      </w:r>
+      <w:r>
+        <w:rPr>
+          <w:lang w:val="fr-CA"/>
+        </w:rPr>
+        <w:t xml:space="preserve"> En particulier, il fallait s’assurer </w:t>
+      </w:r>
+      <w:r>
+        <w:rPr>
+          <w:lang w:val="fr-CA"/>
+        </w:rPr>
+        <w:t xml:space="preserve">de </w:t>
+      </w:r>
+      <w:r>
+        <w:rPr>
+          <w:b/>
+          <w:lang w:val="fr-CA"/>
+        </w:rPr>
+        <w:t>ne pas essayer de lire en dehors de la boîte de texte</w:t>
+      </w:r>
+      <w:r>
+        <w:rPr>
+          <w:lang w:val="fr-CA"/>
+        </w:rPr>
+        <w:t>, ce qui causait des segfault</w:t>
+      </w:r>
+      <w:r>
+        <w:rPr>
+          <w:lang w:val="fr-CA"/>
+        </w:rPr>
+        <w:t>s</w:t>
+      </w:r>
+      <w:r>
+        <w:rPr>
+          <w:lang w:val="fr-CA"/>
+        </w:rPr>
+        <w:t>.</w:t>
+      </w:r>
+      <w:r>
+        <w:rPr>
+          <w:lang w:val="fr-CA"/>
+        </w:rPr>
+        <w:t xml:space="preserve"> </w:t>
+      </w:r>
+      <w:r>
+        <w:rPr>
+          <w:lang w:val="fr-CA"/>
+        </w:rPr>
+        <w:t xml:space="preserve">De plus, pour les remplacements, il fallait sélectionner </w:t>
+      </w:r>
+      <w:r>
+        <w:rPr>
+          <w:lang w:val="fr-CA"/>
+        </w:rPr>
+        <w:t xml:space="preserve">tout </w:t>
+      </w:r>
+      <w:r>
+        <w:rPr>
+          <w:lang w:val="fr-CA"/>
+        </w:rPr>
+        <w:t>le mot saisi et de le remplacer par la suggestion ou la correction</w:t>
+      </w:r>
+      <w:r>
+        <w:rPr>
+          <w:lang w:val="fr-CA"/>
+        </w:rPr>
+        <w:t xml:space="preserve"> (par exemple, </w:t>
+      </w:r>
+      <w:r>
+        <w:rPr>
+          <w:b/>
+          <w:lang w:val="fr-CA"/>
+        </w:rPr>
+        <w:t xml:space="preserve">à partir de « </w:t>
+      </w:r>
       <w:proofErr w:type="spellStart"/>
       <w:r>
         <w:rPr>
-          <w:rFonts w:ascii="Times" w:hAnsi="Times" w:cs="Times"/>
-          <w:color w:val="000000"/>
-          <w:sz w:val="26"/>
-          <w:szCs w:val="26"/>
-          <w:lang w:val="fr-CA"/>
-        </w:rPr>
-        <w:t>Difficult</w:t>
+          <w:b/>
+          <w:lang w:val="fr-CA"/>
+        </w:rPr>
+        <w:t>bonjiur</w:t>
       </w:r>
       <w:proofErr w:type="spellEnd"/>
       <w:r>
         <w:rPr>
-          <w:rFonts w:ascii="Times" w:hAnsi="Times" w:cs="Times"/>
-          <w:color w:val="000000"/>
-          <w:sz w:val="26"/>
-          <w:szCs w:val="26"/>
-          <w:lang w:val="fr-CA"/>
-        </w:rPr>
-        <w:t xml:space="preserve"> ́es </w:t>
-      </w:r>
-      <w:proofErr w:type="spellStart"/>
-      <w:r>
-        <w:rPr>
-          <w:rFonts w:ascii="Times" w:hAnsi="Times" w:cs="Times"/>
-          <w:color w:val="000000"/>
-          <w:sz w:val="26"/>
-          <w:szCs w:val="26"/>
-          <w:lang w:val="fr-CA"/>
-        </w:rPr>
-        <w:t>rencontr</w:t>
-      </w:r>
-      <w:proofErr w:type="spellEnd"/>
-      <w:r>
-        <w:rPr>
-          <w:rFonts w:ascii="Times" w:hAnsi="Times" w:cs="Times"/>
-          <w:color w:val="000000"/>
-          <w:sz w:val="26"/>
-          <w:szCs w:val="26"/>
-          <w:lang w:val="fr-CA"/>
-        </w:rPr>
-        <w:t xml:space="preserve"> ́</w:t>
-      </w:r>
-      <w:proofErr w:type="spellStart"/>
-      <w:r>
-        <w:rPr>
-          <w:rFonts w:ascii="Times" w:hAnsi="Times" w:cs="Times"/>
-          <w:color w:val="000000"/>
-          <w:sz w:val="26"/>
-          <w:szCs w:val="26"/>
-          <w:lang w:val="fr-CA"/>
-        </w:rPr>
-        <w:t>ees</w:t>
-      </w:r>
-      <w:proofErr w:type="spellEnd"/>
-      <w:r>
-        <w:rPr>
-          <w:rFonts w:ascii="Times" w:hAnsi="Times" w:cs="Times"/>
-          <w:color w:val="000000"/>
-          <w:sz w:val="26"/>
-          <w:szCs w:val="26"/>
-          <w:lang w:val="fr-CA"/>
-        </w:rPr>
-        <w:t xml:space="preserve"> lors de l’ ́</w:t>
-      </w:r>
-      <w:proofErr w:type="spellStart"/>
-      <w:r>
-        <w:rPr>
-          <w:rFonts w:ascii="Times" w:hAnsi="Times" w:cs="Times"/>
-          <w:color w:val="000000"/>
-          <w:sz w:val="26"/>
-          <w:szCs w:val="26"/>
-          <w:lang w:val="fr-CA"/>
-        </w:rPr>
-        <w:t>elaboration</w:t>
-      </w:r>
-      <w:proofErr w:type="spellEnd"/>
-      <w:r>
-        <w:rPr>
-          <w:rFonts w:ascii="Times" w:hAnsi="Times" w:cs="Times"/>
-          <w:color w:val="000000"/>
-          <w:sz w:val="26"/>
-          <w:szCs w:val="26"/>
-          <w:lang w:val="fr-CA"/>
-        </w:rPr>
-        <w:t xml:space="preserve"> du TP et les ́</w:t>
-      </w:r>
-      <w:proofErr w:type="spellStart"/>
-      <w:r>
-        <w:rPr>
-          <w:rFonts w:ascii="Times" w:hAnsi="Times" w:cs="Times"/>
-          <w:color w:val="000000"/>
-          <w:sz w:val="26"/>
-          <w:szCs w:val="26"/>
-          <w:lang w:val="fr-CA"/>
-        </w:rPr>
-        <w:t>eventuelles</w:t>
-      </w:r>
-      <w:proofErr w:type="spellEnd"/>
-      <w:r>
-        <w:rPr>
-          <w:rFonts w:ascii="Times" w:hAnsi="Times" w:cs="Times"/>
-          <w:color w:val="000000"/>
-          <w:sz w:val="26"/>
-          <w:szCs w:val="26"/>
-          <w:lang w:val="fr-CA"/>
-        </w:rPr>
-        <w:t xml:space="preserve"> solutions apport ́</w:t>
-      </w:r>
-      <w:proofErr w:type="spellStart"/>
-      <w:r>
-        <w:rPr>
-          <w:rFonts w:ascii="Times" w:hAnsi="Times" w:cs="Times"/>
-          <w:color w:val="000000"/>
-          <w:sz w:val="26"/>
-          <w:szCs w:val="26"/>
-          <w:lang w:val="fr-CA"/>
-        </w:rPr>
-        <w:t>ees</w:t>
-      </w:r>
-      <w:proofErr w:type="spellEnd"/>
-      <w:r>
-        <w:rPr>
-          <w:rFonts w:ascii="Times" w:hAnsi="Times" w:cs="Times"/>
-          <w:color w:val="000000"/>
-          <w:sz w:val="26"/>
-          <w:szCs w:val="26"/>
-          <w:lang w:val="fr-CA"/>
-        </w:rPr>
-        <w:t xml:space="preserve">. </w:t>
-      </w:r>
-      <w:r>
-        <w:rPr>
-          <w:rFonts w:ascii="MS Mincho" w:eastAsia="MS Mincho" w:hAnsi="MS Mincho" w:cs="MS Mincho"/>
-          <w:color w:val="000000"/>
-          <w:sz w:val="26"/>
-          <w:szCs w:val="26"/>
-          <w:lang w:val="fr-CA"/>
-        </w:rPr>
-        <w:t> -</w:t>
-      </w:r>
-    </w:p>
-    <w:p>
-      <w:pPr>
+          <w:b/>
+          <w:lang w:val="fr-CA"/>
+        </w:rPr>
+        <w:t xml:space="preserve"> », il faut</w:t>
+      </w:r>
+      <w:r>
+        <w:rPr>
+          <w:b/>
+          <w:lang w:val="fr-CA"/>
+        </w:rPr>
+        <w:t xml:space="preserve"> obtenir « bonjour », pas «</w:t>
+      </w:r>
+      <w:r>
+        <w:rPr>
+          <w:b/>
+          <w:lang w:val="fr-CA"/>
+        </w:rPr>
+        <w:t xml:space="preserve"> </w:t>
+      </w:r>
+      <w:r>
+        <w:rPr>
+          <w:b/>
+          <w:lang w:val="fr-CA"/>
+        </w:rPr>
+        <w:t>bonjour r</w:t>
+      </w:r>
+      <w:r>
+        <w:rPr>
+          <w:b/>
+          <w:lang w:val="fr-CA"/>
+        </w:rPr>
+        <w:t xml:space="preserve"> </w:t>
+      </w:r>
+      <w:r>
+        <w:rPr>
+          <w:b/>
+          <w:lang w:val="fr-CA"/>
+        </w:rPr>
+        <w:t>»</w:t>
+      </w:r>
+      <w:r>
+        <w:rPr>
+          <w:lang w:val="fr-CA"/>
+        </w:rPr>
+        <w:t>)</w:t>
+      </w:r>
+      <w:r>
+        <w:rPr>
+          <w:lang w:val="fr-CA"/>
+        </w:rPr>
+        <w:t>.</w:t>
+      </w:r>
+      <w:r>
+        <w:rPr>
+          <w:lang w:val="fr-CA"/>
+        </w:rPr>
+        <w:t xml:space="preserve"> Il est également arrivé</w:t>
+      </w:r>
+      <w:r>
+        <w:rPr>
+          <w:lang w:val="fr-CA"/>
+        </w:rPr>
+        <w:t xml:space="preserve"> que l’on ne pouvait plus </w:t>
+      </w:r>
+      <w:r>
+        <w:rPr>
+          <w:lang w:val="fr-CA"/>
+        </w:rPr>
+        <w:t>supprimer les double</w:t>
+      </w:r>
+      <w:r>
+        <w:rPr>
+          <w:lang w:val="fr-CA"/>
+        </w:rPr>
+        <w:t>s</w:t>
+      </w:r>
+      <w:r>
+        <w:rPr>
+          <w:lang w:val="fr-CA"/>
+        </w:rPr>
+        <w:t xml:space="preserve"> espaces précédés par un mot, puisque le correcteur réinsérait l’espace supprimé en réaction à sa suppression.</w:t>
+      </w:r>
+      <w:r>
+        <w:rPr>
+          <w:lang w:val="fr-CA"/>
+        </w:rPr>
+        <w:t xml:space="preserve"> Nous avons donc </w:t>
+      </w:r>
+      <w:r>
+        <w:rPr>
+          <w:lang w:val="fr-CA"/>
+        </w:rPr>
+        <w:t xml:space="preserve">finalement décidé de </w:t>
+      </w:r>
+      <w:bookmarkStart w:id="0" w:name="_GoBack"/>
+      <w:r>
+        <w:rPr>
+          <w:b/>
+          <w:lang w:val="fr-CA"/>
+        </w:rPr>
+        <w:t>réagir au changement de la position du curseur plutôt qu’</w:t>
+      </w:r>
+      <w:r>
+        <w:rPr>
+          <w:b/>
+          <w:lang w:val="fr-CA"/>
+        </w:rPr>
+        <w:t>au changement de texte</w:t>
+      </w:r>
+      <w:bookmarkEnd w:id="0"/>
+      <w:r>
+        <w:rPr>
+          <w:lang w:val="fr-CA"/>
+        </w:rPr>
+        <w:t>, ce qui a simplifié et solutionné ces problèmes.</w:t>
+      </w:r>
+    </w:p>
+    <w:p>
+      <w:pPr>
+        <w:spacing w:before="120"/>
+        <w:ind w:firstLine="567"/>
+        <w:jc w:val="both"/>
+        <w:rPr>
+          <w:lang w:val="fr-CA"/>
+        </w:rPr>
+      </w:pPr>
+    </w:p>
+    <w:p>
+      <w:pPr>
+        <w:spacing w:before="120"/>
+        <w:ind w:firstLine="567"/>
+        <w:jc w:val="both"/>
         <w:rPr>
           <w:lang w:val="fr-CA"/>
         </w:rPr>

</xml_diff>